<commit_message>
Mise à jour delivrable 1
</commit_message>
<xml_diff>
--- a/working on files/requirements.docx
+++ b/working on files/requirements.docx
@@ -10,6 +10,60 @@
           <w:sz w:val="72"/>
         </w:rPr>
       </w:pPr>
+      <w:r>
+        <w:rPr>
+          <w:noProof/>
+          <w:lang w:eastAsia="fr-FR"/>
+        </w:rPr>
+        <w:drawing>
+          <wp:inline distT="0" distB="0" distL="0" distR="0">
+            <wp:extent cx="2781300" cy="1123950"/>
+            <wp:effectExtent l="0" t="0" r="0" b="0"/>
+            <wp:docPr id="1" name="Image 1"/>
+            <wp:cNvGraphicFramePr>
+              <a:graphicFrameLocks xmlns:a="http://schemas.openxmlformats.org/drawingml/2006/main" noChangeAspect="1"/>
+            </wp:cNvGraphicFramePr>
+            <a:graphic xmlns:a="http://schemas.openxmlformats.org/drawingml/2006/main">
+              <a:graphicData uri="http://schemas.openxmlformats.org/drawingml/2006/picture">
+                <pic:pic xmlns:pic="http://schemas.openxmlformats.org/drawingml/2006/picture">
+                  <pic:nvPicPr>
+                    <pic:cNvPr id="0" name="Image1"/>
+                    <pic:cNvPicPr>
+                      <a:picLocks noChangeAspect="1" noChangeArrowheads="1"/>
+                    </pic:cNvPicPr>
+                  </pic:nvPicPr>
+                  <pic:blipFill>
+                    <a:blip r:embed="rId8" cstate="print">
+                      <a:extLst>
+                        <a:ext uri="{28A0092B-C50C-407E-A947-70E740481C1C}">
+                          <a14:useLocalDpi xmlns:a14="http://schemas.microsoft.com/office/drawing/2010/main" val="0"/>
+                        </a:ext>
+                      </a:extLst>
+                    </a:blip>
+                    <a:srcRect/>
+                    <a:stretch>
+                      <a:fillRect/>
+                    </a:stretch>
+                  </pic:blipFill>
+                  <pic:spPr bwMode="auto">
+                    <a:xfrm>
+                      <a:off x="0" y="0"/>
+                      <a:ext cx="2781300" cy="1123950"/>
+                    </a:xfrm>
+                    <a:prstGeom prst="rect">
+                      <a:avLst/>
+                    </a:prstGeom>
+                    <a:noFill/>
+                    <a:ln>
+                      <a:noFill/>
+                    </a:ln>
+                  </pic:spPr>
+                </pic:pic>
+              </a:graphicData>
+            </a:graphic>
+          </wp:inline>
+        </w:drawing>
+      </w:r>
     </w:p>
     <w:p>
       <w:pPr>
@@ -28,34 +82,50 @@
           <w:sz w:val="72"/>
         </w:rPr>
       </w:pPr>
+    </w:p>
+    <w:p>
+      <w:pPr>
+        <w:jc w:val="center"/>
+        <w:rPr>
+          <w:rFonts w:cs="Open Sans"/>
+          <w:sz w:val="72"/>
+        </w:rPr>
+      </w:pPr>
+      <w:r>
+        <w:rPr>
+          <w:rFonts w:cs="Open Sans"/>
+          <w:sz w:val="72"/>
+        </w:rPr>
+        <w:t>Projet de POCA</w:t>
+      </w:r>
+    </w:p>
+    <w:p>
+      <w:pPr>
+        <w:jc w:val="center"/>
+        <w:rPr>
+          <w:rFonts w:cs="Open Sans"/>
+          <w:sz w:val="72"/>
+        </w:rPr>
+      </w:pPr>
+    </w:p>
+    <w:p>
+      <w:pPr>
+        <w:jc w:val="center"/>
+        <w:rPr>
+          <w:rFonts w:cs="Open Sans"/>
+          <w:sz w:val="72"/>
+        </w:rPr>
+      </w:pPr>
+      <w:proofErr w:type="spellStart"/>
+      <w:r>
+        <w:rPr>
+          <w:rFonts w:cs="Open Sans"/>
+          <w:sz w:val="72"/>
+        </w:rPr>
+        <w:t>Scénarioo</w:t>
+      </w:r>
       <w:bookmarkStart w:id="0" w:name="_GoBack"/>
       <w:bookmarkEnd w:id="0"/>
-    </w:p>
-    <w:p>
-      <w:pPr>
-        <w:jc w:val="center"/>
-        <w:rPr>
-          <w:rFonts w:cs="Open Sans"/>
-          <w:sz w:val="72"/>
-        </w:rPr>
-      </w:pPr>
-    </w:p>
-    <w:p>
-      <w:pPr>
-        <w:jc w:val="center"/>
-        <w:rPr>
-          <w:rFonts w:cs="Open Sans"/>
-          <w:sz w:val="72"/>
-        </w:rPr>
-      </w:pPr>
-      <w:proofErr w:type="spellStart"/>
-      <w:r>
-        <w:rPr>
-          <w:rFonts w:cs="Open Sans"/>
-          <w:sz w:val="72"/>
-        </w:rPr>
-        <w:t>Scénarioo</w:t>
-      </w:r>
       <w:proofErr w:type="spellEnd"/>
     </w:p>
     <w:p>
@@ -103,36 +173,6 @@
         </w:rPr>
         <w:t>Spécifications fonctionnelles et non fonctionnelles</w:t>
       </w:r>
-    </w:p>
-    <w:p>
-      <w:pPr>
-        <w:jc w:val="center"/>
-        <w:rPr>
-          <w:rFonts w:ascii="Open Sans Light" w:hAnsi="Open Sans Light" w:cs="Open Sans Light"/>
-          <w:b/>
-          <w:sz w:val="40"/>
-        </w:rPr>
-      </w:pPr>
-    </w:p>
-    <w:p>
-      <w:pPr>
-        <w:jc w:val="center"/>
-        <w:rPr>
-          <w:rFonts w:ascii="Open Sans Light" w:hAnsi="Open Sans Light" w:cs="Open Sans Light"/>
-          <w:b/>
-          <w:sz w:val="40"/>
-        </w:rPr>
-      </w:pPr>
-    </w:p>
-    <w:p>
-      <w:pPr>
-        <w:jc w:val="center"/>
-        <w:rPr>
-          <w:rFonts w:ascii="Open Sans Light" w:hAnsi="Open Sans Light" w:cs="Open Sans Light"/>
-          <w:b/>
-          <w:sz w:val="40"/>
-        </w:rPr>
-      </w:pPr>
     </w:p>
     <w:p>
       <w:pPr>
@@ -179,7 +219,7 @@
         <w:widowControl w:val="0"/>
         <w:numPr>
           <w:ilvl w:val="0"/>
-          <w:numId w:val="2"/>
+          <w:numId w:val="3"/>
         </w:numPr>
         <w:suppressAutoHyphens/>
         <w:autoSpaceDN w:val="0"/>
@@ -206,7 +246,7 @@
         <w:widowControl w:val="0"/>
         <w:numPr>
           <w:ilvl w:val="0"/>
-          <w:numId w:val="2"/>
+          <w:numId w:val="3"/>
         </w:numPr>
         <w:suppressAutoHyphens/>
         <w:autoSpaceDN w:val="0"/>
@@ -233,7 +273,7 @@
         <w:widowControl w:val="0"/>
         <w:numPr>
           <w:ilvl w:val="0"/>
-          <w:numId w:val="2"/>
+          <w:numId w:val="3"/>
         </w:numPr>
         <w:suppressAutoHyphens/>
         <w:autoSpaceDN w:val="0"/>
@@ -260,7 +300,7 @@
         <w:widowControl w:val="0"/>
         <w:numPr>
           <w:ilvl w:val="0"/>
-          <w:numId w:val="2"/>
+          <w:numId w:val="3"/>
         </w:numPr>
         <w:suppressAutoHyphens/>
         <w:autoSpaceDN w:val="0"/>
@@ -287,7 +327,7 @@
         <w:widowControl w:val="0"/>
         <w:numPr>
           <w:ilvl w:val="0"/>
-          <w:numId w:val="2"/>
+          <w:numId w:val="3"/>
         </w:numPr>
         <w:suppressAutoHyphens/>
         <w:autoSpaceDN w:val="0"/>
@@ -754,19 +794,7 @@
         <w:rPr>
           <w:rFonts w:ascii="Open Sans" w:hAnsi="Open Sans" w:cs="Open Sans"/>
         </w:rPr>
-        <w:t xml:space="preserve">Consulter l’audience </w:t>
-      </w:r>
-      <w:r>
-        <w:rPr>
-          <w:rFonts w:ascii="Open Sans" w:hAnsi="Open Sans" w:cs="Open Sans"/>
-        </w:rPr>
-        <w:t>d’un épisode</w:t>
-      </w:r>
-      <w:r>
-        <w:rPr>
-          <w:rFonts w:ascii="Open Sans" w:hAnsi="Open Sans" w:cs="Open Sans"/>
-        </w:rPr>
-        <w:t>/d’une saison</w:t>
+        <w:t>Consulter l’audience d’un épisode/d’une saison</w:t>
       </w:r>
     </w:p>
     <w:p>
@@ -1078,7 +1106,7 @@
                     <pic:cNvPicPr/>
                   </pic:nvPicPr>
                   <pic:blipFill>
-                    <a:blip r:embed="rId8">
+                    <a:blip r:embed="rId9">
                       <a:extLst>
                         <a:ext uri="{28A0092B-C50C-407E-A947-70E740481C1C}">
                           <a14:useLocalDpi xmlns:a14="http://schemas.microsoft.com/office/drawing/2010/main" val="0"/>
@@ -1399,6 +1427,9 @@
     <w:abstractNumId w:val="0"/>
   </w:num>
   <w:num w:numId="2">
+    <w:abstractNumId w:val="1"/>
+  </w:num>
+  <w:num w:numId="3">
     <w:abstractNumId w:val="1"/>
     <w:lvlOverride w:ilvl="0"/>
     <w:lvlOverride w:ilvl="1"/>
@@ -2218,7 +2249,7 @@
   <a:extraClrSchemeLst/>
   <a:extLst>
     <a:ext uri="{05A4C25C-085E-4340-85A3-A5531E510DB2}">
-      <thm15:themeFamily xmlns="" xmlns:thm15="http://schemas.microsoft.com/office/thememl/2012/main" name="Office Theme" id="{62F939B6-93AF-4DB8-9C6B-D6C7DFDC589F}" vid="{4A3C46E8-61CC-4603-A589-7422A47A8E4A}"/>
+      <thm15:themeFamily xmlns:thm15="http://schemas.microsoft.com/office/thememl/2012/main" xmlns="" name="Office Theme" id="{62F939B6-93AF-4DB8-9C6B-D6C7DFDC589F}" vid="{4A3C46E8-61CC-4603-A589-7422A47A8E4A}"/>
     </a:ext>
   </a:extLst>
 </a:theme>

</xml_diff>